<commit_message>
Adding project structure with spring boot
</commit_message>
<xml_diff>
--- a/Documentation/FINANCYSYSTEM_LCS_Documentation_202511.docx
+++ b/Documentation/FINANCYSYSTEM_LCS_Documentation_202511.docx
@@ -98,13 +98,8 @@
         </w:rPr>
       </w:pPr>
       <w:r>
-        <w:t xml:space="preserve">Leydson Douglas Góes de Araújo </w:t>
-      </w:r>
-      <w:proofErr w:type="spellStart"/>
-      <w:r>
-        <w:t>Praseres</w:t>
-      </w:r>
-      <w:proofErr w:type="spellEnd"/>
+        <w:t>Leydson Douglas Góes de Araújo Praseres</w:t>
+      </w:r>
       <w:r>
         <w:rPr>
           <w:rStyle w:val="FootnoteReference"/>
@@ -231,14 +226,12 @@
       <w:r>
         <w:t xml:space="preserve">objetivo deste </w:t>
       </w:r>
-      <w:proofErr w:type="spellStart"/>
       <w:r>
         <w:rPr>
           <w:i/>
         </w:rPr>
         <w:t>template</w:t>
       </w:r>
-      <w:proofErr w:type="spellEnd"/>
       <w:r>
         <w:t xml:space="preserve"> é apresentar os elementos que constituem a es</w:t>
       </w:r>
@@ -344,7 +337,6 @@
         </w:rPr>
         <w:t>[</w:t>
       </w:r>
-      <w:proofErr w:type="spellStart"/>
       <w:r>
         <w:rPr>
           <w:rFonts w:cs="Arial"/>
@@ -352,9 +344,8 @@
           <w:highlight w:val="yellow"/>
           <w:lang w:val="en-US"/>
         </w:rPr>
-        <w:t>Resumo</w:t>
-      </w:r>
-      <w:proofErr w:type="spellEnd"/>
+        <w:t>Resumo em outro idioma: e</w:t>
+      </w:r>
       <w:r>
         <w:rPr>
           <w:rFonts w:cs="Arial"/>
@@ -362,96 +353,7 @@
           <w:highlight w:val="yellow"/>
           <w:lang w:val="en-US"/>
         </w:rPr>
-        <w:t xml:space="preserve"> </w:t>
-      </w:r>
-      <w:proofErr w:type="spellStart"/>
-      <w:r>
-        <w:rPr>
-          <w:rFonts w:cs="Arial"/>
-          <w:szCs w:val="24"/>
-          <w:highlight w:val="yellow"/>
-          <w:lang w:val="en-US"/>
-        </w:rPr>
-        <w:t>em</w:t>
-      </w:r>
-      <w:proofErr w:type="spellEnd"/>
-      <w:r>
-        <w:rPr>
-          <w:rFonts w:cs="Arial"/>
-          <w:szCs w:val="24"/>
-          <w:highlight w:val="yellow"/>
-          <w:lang w:val="en-US"/>
-        </w:rPr>
-        <w:t xml:space="preserve"> outro </w:t>
-      </w:r>
-      <w:proofErr w:type="spellStart"/>
-      <w:r>
-        <w:rPr>
-          <w:rFonts w:cs="Arial"/>
-          <w:szCs w:val="24"/>
-          <w:highlight w:val="yellow"/>
-          <w:lang w:val="en-US"/>
-        </w:rPr>
-        <w:t>idioma</w:t>
-      </w:r>
-      <w:proofErr w:type="spellEnd"/>
-      <w:r>
-        <w:rPr>
-          <w:rFonts w:cs="Arial"/>
-          <w:szCs w:val="24"/>
-          <w:highlight w:val="yellow"/>
-          <w:lang w:val="en-US"/>
-        </w:rPr>
-        <w:t xml:space="preserve">: </w:t>
-      </w:r>
-      <w:proofErr w:type="spellStart"/>
-      <w:r>
-        <w:rPr>
-          <w:rFonts w:cs="Arial"/>
-          <w:szCs w:val="24"/>
-          <w:highlight w:val="yellow"/>
-          <w:lang w:val="en-US"/>
-        </w:rPr>
-        <w:t>e</w:t>
-      </w:r>
-      <w:r>
-        <w:rPr>
-          <w:rFonts w:cs="Arial"/>
-          <w:szCs w:val="24"/>
-          <w:highlight w:val="yellow"/>
-          <w:lang w:val="en-US"/>
-        </w:rPr>
-        <w:t>lemento</w:t>
-      </w:r>
-      <w:proofErr w:type="spellEnd"/>
-      <w:r>
-        <w:rPr>
-          <w:rFonts w:cs="Arial"/>
-          <w:szCs w:val="24"/>
-          <w:highlight w:val="yellow"/>
-          <w:lang w:val="en-US"/>
-        </w:rPr>
-        <w:t xml:space="preserve"> </w:t>
-      </w:r>
-      <w:proofErr w:type="spellStart"/>
-      <w:r>
-        <w:rPr>
-          <w:rFonts w:cs="Arial"/>
-          <w:szCs w:val="24"/>
-          <w:highlight w:val="yellow"/>
-          <w:lang w:val="en-US"/>
-        </w:rPr>
-        <w:t>obrigatório</w:t>
-      </w:r>
-      <w:proofErr w:type="spellEnd"/>
-      <w:r>
-        <w:rPr>
-          <w:rFonts w:cs="Arial"/>
-          <w:szCs w:val="24"/>
-          <w:highlight w:val="yellow"/>
-          <w:lang w:val="en-US"/>
-        </w:rPr>
-        <w:t>]</w:t>
+        <w:t>lemento obrigatório]</w:t>
       </w:r>
       <w:r>
         <w:rPr>
@@ -813,29 +715,18 @@
           <w:i/>
           <w:iCs/>
         </w:rPr>
-        <w:t>front-</w:t>
-      </w:r>
-      <w:proofErr w:type="spellStart"/>
+        <w:t>front-end</w:t>
+      </w:r>
+      <w:r>
+        <w:t xml:space="preserve">, </w:t>
+      </w:r>
       <w:r>
         <w:rPr>
           <w:i/>
           <w:iCs/>
         </w:rPr>
-        <w:t>end</w:t>
-      </w:r>
-      <w:proofErr w:type="spellEnd"/>
-      <w:r>
-        <w:t xml:space="preserve">, </w:t>
-      </w:r>
-      <w:proofErr w:type="spellStart"/>
-      <w:r>
-        <w:rPr>
-          <w:i/>
-          <w:iCs/>
-        </w:rPr>
         <w:t>back-end</w:t>
       </w:r>
-      <w:proofErr w:type="spellEnd"/>
       <w:r>
         <w:t xml:space="preserve"> e banco de dados.</w:t>
       </w:r>
@@ -1012,15 +903,7 @@
         <w:t>,</w:t>
       </w:r>
       <w:r>
-        <w:t xml:space="preserve"> elementos </w:t>
-      </w:r>
-      <w:proofErr w:type="spellStart"/>
-      <w:r>
-        <w:t>pré</w:t>
-      </w:r>
-      <w:proofErr w:type="spellEnd"/>
-      <w:r>
-        <w:t>-textuais, textuais e pós-textuais.</w:t>
+        <w:t xml:space="preserve"> elementos pré-textuais, textuais e pós-textuais.</w:t>
       </w:r>
       <w:r>
         <w:t xml:space="preserve"> </w:t>
@@ -1971,46 +1854,14 @@
           <w:rFonts w:cs="Arial"/>
           <w:sz w:val="20"/>
         </w:rPr>
-        <w:t xml:space="preserve">Cáceres; </w:t>
-      </w:r>
-      <w:proofErr w:type="spellStart"/>
+        <w:t>Cáceres; Gândara;</w:t>
+      </w:r>
       <w:r>
         <w:rPr>
           <w:rFonts w:cs="Arial"/>
           <w:sz w:val="20"/>
         </w:rPr>
-        <w:t>Gândara</w:t>
-      </w:r>
-      <w:proofErr w:type="spellEnd"/>
-      <w:r>
-        <w:rPr>
-          <w:rFonts w:cs="Arial"/>
-          <w:sz w:val="20"/>
-        </w:rPr>
-        <w:t>;</w:t>
-      </w:r>
-      <w:r>
-        <w:rPr>
-          <w:rFonts w:cs="Arial"/>
-          <w:sz w:val="20"/>
-        </w:rPr>
-        <w:t xml:space="preserve"> </w:t>
-      </w:r>
-      <w:proofErr w:type="spellStart"/>
-      <w:r>
-        <w:rPr>
-          <w:rFonts w:cs="Arial"/>
-          <w:sz w:val="20"/>
-        </w:rPr>
-        <w:t>Puglisi</w:t>
-      </w:r>
-      <w:proofErr w:type="spellEnd"/>
-      <w:r>
-        <w:rPr>
-          <w:rFonts w:cs="Arial"/>
-          <w:sz w:val="20"/>
-        </w:rPr>
-        <w:t>, 2011; Gonçalves, 2013</w:t>
+        <w:t xml:space="preserve"> Puglisi, 2011; Gonçalves, 2013</w:t>
       </w:r>
     </w:p>
     <w:p>
@@ -2087,34 +1938,92 @@
     <w:p>
       <w:pPr>
         <w:spacing w:line="240" w:lineRule="auto"/>
-        <w:ind w:firstLine="0"/>
-        <w:rPr>
-          <w:b/>
-        </w:rPr>
-      </w:pPr>
+        <w:ind w:firstLine="851"/>
+        <w:rPr>
+          <w:bCs/>
+        </w:rPr>
+      </w:pPr>
+      <w:r>
+        <w:rPr>
+          <w:bCs/>
+        </w:rPr>
+        <w:t>O controle de acesso foi feito através da criação de usuários específicos para funcionalidades distintas, melhorando a segurança e garantindo a integridade do banco de dados.</w:t>
+      </w:r>
     </w:p>
     <w:p>
       <w:pPr>
         <w:spacing w:line="240" w:lineRule="auto"/>
+        <w:ind w:firstLine="851"/>
+        <w:rPr>
+          <w:b/>
+        </w:rPr>
+      </w:pPr>
+      <w:r>
+        <w:rPr>
+          <w:b/>
+        </w:rPr>
+        <w:t xml:space="preserve">7.1 Acesso de Usuário </w:t>
+      </w:r>
+    </w:p>
+    <w:p>
+      <w:pPr>
+        <w:spacing w:line="240" w:lineRule="auto"/>
+        <w:ind w:firstLine="851"/>
+        <w:rPr>
+          <w:bCs/>
+        </w:rPr>
+      </w:pPr>
+      <w:r>
+        <w:rPr>
+          <w:b/>
+        </w:rPr>
+        <w:tab/>
+      </w:r>
+      <w:r>
+        <w:rPr>
+          <w:bCs/>
+        </w:rPr>
+        <w:t>O usuário terá um usuário próprio</w:t>
+      </w:r>
+    </w:p>
+    <w:p>
+      <w:pPr>
+        <w:spacing w:line="240" w:lineRule="auto"/>
+        <w:ind w:firstLine="851"/>
+        <w:rPr>
+          <w:b/>
+        </w:rPr>
+      </w:pPr>
+      <w:r>
+        <w:rPr>
+          <w:b/>
+        </w:rPr>
+        <w:t>7.2 Acesso de Sistema</w:t>
+      </w:r>
+    </w:p>
+    <w:p>
+      <w:pPr>
+        <w:spacing w:line="240" w:lineRule="auto"/>
         <w:ind w:firstLine="0"/>
         <w:rPr>
           <w:b/>
         </w:rPr>
       </w:pPr>
-      <w:r>
+    </w:p>
+    <w:p>
+      <w:pPr>
+        <w:spacing w:line="240" w:lineRule="auto"/>
+        <w:ind w:firstLine="0"/>
         <w:rPr>
           <w:b/>
         </w:rPr>
-        <w:t xml:space="preserve">8 USO DO BANCO </w:t>
-      </w:r>
-      <w:proofErr w:type="spellStart"/>
+      </w:pPr>
       <w:r>
         <w:rPr>
           <w:b/>
         </w:rPr>
-        <w:t>NoSQL</w:t>
-      </w:r>
-      <w:proofErr w:type="spellEnd"/>
+        <w:t>8 USO DO BANCO NoSQL</w:t>
+      </w:r>
     </w:p>
     <w:p>
       <w:pPr>
@@ -2249,6 +2158,7 @@
         <w:rPr>
           <w:szCs w:val="24"/>
         </w:rPr>
+        <w:lastRenderedPageBreak/>
         <w:t xml:space="preserve">ASSOCIAÇÃO BRASILEIRA DE NORMAS TÉCNICAS. </w:t>
       </w:r>
       <w:r>
@@ -2600,21 +2510,7 @@
         <w:rPr>
           <w:szCs w:val="24"/>
         </w:rPr>
-        <w:t xml:space="preserve">CÁCERES, Ana Manhani; GÂNDARA, Juliana </w:t>
-      </w:r>
-      <w:proofErr w:type="spellStart"/>
-      <w:r>
-        <w:rPr>
-          <w:szCs w:val="24"/>
-        </w:rPr>
-        <w:t>Perina</w:t>
-      </w:r>
-      <w:proofErr w:type="spellEnd"/>
-      <w:r>
-        <w:rPr>
-          <w:szCs w:val="24"/>
-        </w:rPr>
-        <w:t xml:space="preserve">; PUGLISI, Marina Leite. Redação científica e a qualidade dos artigos: em busca de maior impacto. </w:t>
+        <w:t xml:space="preserve">CÁCERES, Ana Manhani; GÂNDARA, Juliana Perina; PUGLISI, Marina Leite. Redação científica e a qualidade dos artigos: em busca de maior impacto. </w:t>
       </w:r>
       <w:r>
         <w:rPr>
@@ -2743,21 +2639,7 @@
         <w:rPr>
           <w:szCs w:val="24"/>
         </w:rPr>
-        <w:t xml:space="preserve">CUNHA, Murilo Bastos da; CAVALCANTI, </w:t>
-      </w:r>
-      <w:proofErr w:type="spellStart"/>
-      <w:r>
-        <w:rPr>
-          <w:szCs w:val="24"/>
-        </w:rPr>
-        <w:t>Cordélia</w:t>
-      </w:r>
-      <w:proofErr w:type="spellEnd"/>
-      <w:r>
-        <w:rPr>
-          <w:szCs w:val="24"/>
-        </w:rPr>
-        <w:t xml:space="preserve"> Robalinho de Oliveira Cavalcanti. </w:t>
+        <w:t xml:space="preserve">CUNHA, Murilo Bastos da; CAVALCANTI, Cordélia Robalinho de Oliveira Cavalcanti. </w:t>
       </w:r>
       <w:r>
         <w:rPr>
@@ -2776,21 +2658,7 @@
         <w:rPr>
           <w:szCs w:val="24"/>
         </w:rPr>
-        <w:t xml:space="preserve"> </w:t>
-      </w:r>
-      <w:proofErr w:type="spellStart"/>
-      <w:r>
-        <w:rPr>
-          <w:szCs w:val="24"/>
-        </w:rPr>
-        <w:t>Briquet</w:t>
-      </w:r>
-      <w:proofErr w:type="spellEnd"/>
-      <w:r>
-        <w:rPr>
-          <w:szCs w:val="24"/>
-        </w:rPr>
-        <w:t xml:space="preserve"> de Lemos, 2008.</w:t>
+        <w:t xml:space="preserve"> Briquet de Lemos, 2008.</w:t>
       </w:r>
     </w:p>
     <w:p>
@@ -2874,43 +2742,13 @@
           <w:b/>
           <w:szCs w:val="24"/>
         </w:rPr>
-        <w:t xml:space="preserve">Manual para normalização de publicações </w:t>
-      </w:r>
-      <w:proofErr w:type="spellStart"/>
-      <w:r>
-        <w:rPr>
-          <w:b/>
-          <w:szCs w:val="24"/>
-        </w:rPr>
-        <w:t>tecnico</w:t>
-      </w:r>
-      <w:proofErr w:type="spellEnd"/>
-      <w:r>
-        <w:rPr>
-          <w:b/>
-          <w:szCs w:val="24"/>
-        </w:rPr>
-        <w:t>-cientificas</w:t>
-      </w:r>
-      <w:r>
-        <w:rPr>
-          <w:szCs w:val="24"/>
-        </w:rPr>
-        <w:t xml:space="preserve">. 6. ed. rev. e </w:t>
-      </w:r>
-      <w:proofErr w:type="spellStart"/>
-      <w:r>
-        <w:rPr>
-          <w:szCs w:val="24"/>
-        </w:rPr>
-        <w:t>ampl</w:t>
-      </w:r>
-      <w:proofErr w:type="spellEnd"/>
-      <w:r>
-        <w:rPr>
-          <w:szCs w:val="24"/>
-        </w:rPr>
-        <w:t>.  Belo Horizonte: UFMG, 2003.</w:t>
+        <w:t>Manual para normalização de publicações tecnico-cientificas</w:t>
+      </w:r>
+      <w:r>
+        <w:rPr>
+          <w:szCs w:val="24"/>
+        </w:rPr>
+        <w:t>. 6. ed. rev. e ampl.  Belo Horizonte: UFMG, 2003.</w:t>
       </w:r>
     </w:p>
     <w:p>
@@ -2950,21 +2788,7 @@
         <w:rPr>
           <w:szCs w:val="24"/>
         </w:rPr>
-        <w:t xml:space="preserve">. 2.ed. São Paulo: </w:t>
-      </w:r>
-      <w:proofErr w:type="spellStart"/>
-      <w:r>
-        <w:rPr>
-          <w:szCs w:val="24"/>
-        </w:rPr>
-        <w:t>Avercamp</w:t>
-      </w:r>
-      <w:proofErr w:type="spellEnd"/>
-      <w:r>
-        <w:rPr>
-          <w:szCs w:val="24"/>
-        </w:rPr>
-        <w:t>, 2013</w:t>
+        <w:t>. 2.ed. São Paulo: Avercamp, 2013</w:t>
       </w:r>
       <w:r>
         <w:rPr>
@@ -3080,16 +2904,8 @@
         <w:rPr>
           <w:szCs w:val="24"/>
         </w:rPr>
-        <w:t xml:space="preserve">SARACEVIC, </w:t>
-      </w:r>
-      <w:proofErr w:type="spellStart"/>
-      <w:r>
-        <w:rPr>
-          <w:szCs w:val="24"/>
-        </w:rPr>
-        <w:t>Tefko</w:t>
-      </w:r>
-      <w:proofErr w:type="spellEnd"/>
+        <w:t>SARACEVIC, Tefko</w:t>
+      </w:r>
       <w:r>
         <w:rPr>
           <w:szCs w:val="24"/>
@@ -3134,21 +2950,7 @@
         <w:rPr>
           <w:szCs w:val="24"/>
         </w:rPr>
-        <w:t xml:space="preserve">SEVERINO, </w:t>
-      </w:r>
-      <w:proofErr w:type="spellStart"/>
-      <w:r>
-        <w:rPr>
-          <w:szCs w:val="24"/>
-        </w:rPr>
-        <w:t>Antonio</w:t>
-      </w:r>
-      <w:proofErr w:type="spellEnd"/>
-      <w:r>
-        <w:rPr>
-          <w:szCs w:val="24"/>
-        </w:rPr>
-        <w:t xml:space="preserve"> Joaquim. </w:t>
+        <w:t xml:space="preserve">SEVERINO, Antonio Joaquim. </w:t>
       </w:r>
       <w:r>
         <w:rPr>
@@ -3190,7 +2992,6 @@
         <w:rPr>
           <w:szCs w:val="24"/>
         </w:rPr>
-        <w:lastRenderedPageBreak/>
         <w:t xml:space="preserve">VOLPATO, Gilson Luiz. Como escrever um artigo científico. </w:t>
       </w:r>
       <w:r>
@@ -3309,39 +3110,7 @@
           <w:rFonts w:cs="Arial"/>
           <w:sz w:val="20"/>
         </w:rPr>
-        <w:t xml:space="preserve">Roteiro para a elaboração das principais ideias do artigo de pesquisa, adaptado de Cáceres, </w:t>
-      </w:r>
-      <w:proofErr w:type="spellStart"/>
-      <w:r>
-        <w:rPr>
-          <w:rFonts w:cs="Arial"/>
-          <w:sz w:val="20"/>
-        </w:rPr>
-        <w:t>Gândara</w:t>
-      </w:r>
-      <w:proofErr w:type="spellEnd"/>
-      <w:r>
-        <w:rPr>
-          <w:rFonts w:cs="Arial"/>
-          <w:sz w:val="20"/>
-        </w:rPr>
-        <w:t xml:space="preserve">, </w:t>
-      </w:r>
-      <w:proofErr w:type="spellStart"/>
-      <w:r>
-        <w:rPr>
-          <w:rFonts w:cs="Arial"/>
-          <w:sz w:val="20"/>
-        </w:rPr>
-        <w:t>Puglisi</w:t>
-      </w:r>
-      <w:proofErr w:type="spellEnd"/>
-      <w:r>
-        <w:rPr>
-          <w:rFonts w:cs="Arial"/>
-          <w:sz w:val="20"/>
-        </w:rPr>
-        <w:t xml:space="preserve"> (2011)</w:t>
+        <w:t>Roteiro para a elaboração das principais ideias do artigo de pesquisa, adaptado de Cáceres, Gândara, Puglisi (2011)</w:t>
       </w:r>
     </w:p>
     <w:tbl>
@@ -4304,23 +4073,7 @@
           <w:color w:val="808080"/>
           <w:sz w:val="20"/>
         </w:rPr>
-        <w:t xml:space="preserve">Fabio </w:t>
-      </w:r>
-      <w:proofErr w:type="spellStart"/>
-      <w:r>
-        <w:rPr>
-          <w:color w:val="808080"/>
-          <w:sz w:val="20"/>
-        </w:rPr>
-        <w:t>Lorensi</w:t>
-      </w:r>
-      <w:proofErr w:type="spellEnd"/>
-      <w:r>
-        <w:rPr>
-          <w:color w:val="808080"/>
-          <w:sz w:val="20"/>
-        </w:rPr>
-        <w:t xml:space="preserve"> do Canto</w:t>
+        <w:t>Fabio Lorensi do Canto</w:t>
       </w:r>
       <w:r>
         <w:rPr>

</xml_diff>